<commit_message>
front prog 11/17: DELETEBOOK
</commit_message>
<xml_diff>
--- a/Resources/Funcionalidades.docx
+++ b/Resources/Funcionalidades.docx
@@ -234,14 +234,12 @@
             <w:tcW w:w="2660" w:type="dxa"/>
           </w:tcPr>
           <w:p>
-            <w:proofErr w:type="spellStart"/>
             <w:r>
               <w:rPr>
                 <w:highlight w:val="green"/>
               </w:rPr>
               <w:t>Login</w:t>
             </w:r>
-            <w:proofErr w:type="spellEnd"/>
             <w:r>
               <w:rPr>
                 <w:highlight w:val="green"/>
@@ -322,13 +320,73 @@
           <w:p>
             <w:r>
               <w:rPr>
-                <w:highlight w:val="red"/>
+                <w:highlight w:val="green"/>
               </w:rPr>
               <w:t>Borrar libro</w:t>
             </w:r>
             <w:r>
               <w:rPr>
-                <w:highlight w:val="red"/>
+                <w:highlight w:val="green"/>
+              </w:rPr>
+              <w:t xml:space="preserve"> </w:t>
+            </w:r>
+            <w:r>
+              <w:rPr>
+                <w:highlight w:val="green"/>
+              </w:rPr>
+              <w:t xml:space="preserve">y refrescar </w:t>
+            </w:r>
+            <w:r>
+              <w:rPr>
+                <w:highlight w:val="green"/>
+              </w:rPr>
+              <w:t>A</w:t>
+            </w:r>
+          </w:p>
+        </w:tc>
+        <w:tc>
+          <w:tcPr>
+            <w:tcW w:w="1701" w:type="dxa"/>
+          </w:tcPr>
+          <w:p/>
+        </w:tc>
+        <w:tc>
+          <w:tcPr>
+            <w:tcW w:w="1843" w:type="dxa"/>
+          </w:tcPr>
+          <w:p/>
+        </w:tc>
+        <w:tc>
+          <w:tcPr>
+            <w:tcW w:w="3402" w:type="dxa"/>
+          </w:tcPr>
+          <w:p>
+            <w:pPr>
+              <w:rPr>
+                <w:lang w:val="en-GB"/>
+              </w:rPr>
+            </w:pPr>
+          </w:p>
+        </w:tc>
+      </w:tr>
+      <w:tr>
+        <w:trPr>
+          <w:trHeight w:val="434"/>
+        </w:trPr>
+        <w:tc>
+          <w:tcPr>
+            <w:tcW w:w="2660" w:type="dxa"/>
+          </w:tcPr>
+          <w:p>
+            <w:r>
+              <w:rPr>
+                <w:highlight w:val="green"/>
+              </w:rPr>
+              <w:t>Editar libro</w:t>
+            </w:r>
+            <w:r>
+              <w:rPr>
+                <w:highlight w:val="green"/>
               </w:rPr>
               <w:t xml:space="preserve"> A</w:t>
             </w:r>
@@ -350,43 +408,252 @@
           <w:tcPr>
             <w:tcW w:w="3402" w:type="dxa"/>
           </w:tcPr>
+          <w:p/>
+        </w:tc>
+      </w:tr>
+      <w:tr>
+        <w:trPr>
+          <w:trHeight w:val="434"/>
+        </w:trPr>
+        <w:tc>
+          <w:tcPr>
+            <w:tcW w:w="2660" w:type="dxa"/>
+          </w:tcPr>
+          <w:p>
+            <w:r>
+              <w:rPr>
+                <w:highlight w:val="green"/>
+              </w:rPr>
+              <w:t>Ver todos los libros</w:t>
+            </w:r>
+            <w:r>
+              <w:rPr>
+                <w:highlight w:val="green"/>
+              </w:rPr>
+              <w:t xml:space="preserve"> AU</w:t>
+            </w:r>
+          </w:p>
+        </w:tc>
+        <w:tc>
+          <w:tcPr>
+            <w:tcW w:w="1701" w:type="dxa"/>
+          </w:tcPr>
+          <w:p/>
+        </w:tc>
+        <w:tc>
+          <w:tcPr>
+            <w:tcW w:w="1843" w:type="dxa"/>
+          </w:tcPr>
+          <w:p/>
+        </w:tc>
+        <w:tc>
+          <w:tcPr>
+            <w:tcW w:w="3402" w:type="dxa"/>
+          </w:tcPr>
+          <w:p/>
+        </w:tc>
+      </w:tr>
+      <w:tr>
+        <w:trPr>
+          <w:trHeight w:val="434"/>
+        </w:trPr>
+        <w:tc>
+          <w:tcPr>
+            <w:tcW w:w="2660" w:type="dxa"/>
+          </w:tcPr>
+          <w:p>
+            <w:r>
+              <w:rPr>
+                <w:highlight w:val="green"/>
+              </w:rPr>
+              <w:t>Ver autores</w:t>
+            </w:r>
+            <w:r>
+              <w:rPr>
+                <w:highlight w:val="green"/>
+              </w:rPr>
+              <w:t xml:space="preserve"> AU</w:t>
+            </w:r>
+          </w:p>
+        </w:tc>
+        <w:tc>
+          <w:tcPr>
+            <w:tcW w:w="1701" w:type="dxa"/>
+          </w:tcPr>
+          <w:p/>
+        </w:tc>
+        <w:tc>
+          <w:tcPr>
+            <w:tcW w:w="1843" w:type="dxa"/>
+          </w:tcPr>
+          <w:p/>
+        </w:tc>
+        <w:tc>
+          <w:tcPr>
+            <w:tcW w:w="3402" w:type="dxa"/>
+          </w:tcPr>
+          <w:p/>
+        </w:tc>
+      </w:tr>
+      <w:tr>
+        <w:trPr>
+          <w:trHeight w:val="434"/>
+        </w:trPr>
+        <w:tc>
+          <w:tcPr>
+            <w:tcW w:w="2660" w:type="dxa"/>
+          </w:tcPr>
+          <w:p>
+            <w:r>
+              <w:rPr>
+                <w:highlight w:val="green"/>
+              </w:rPr>
+              <w:t>Ver libros por autor AU</w:t>
+            </w:r>
+          </w:p>
+        </w:tc>
+        <w:tc>
+          <w:tcPr>
+            <w:tcW w:w="1701" w:type="dxa"/>
+          </w:tcPr>
+          <w:p/>
+        </w:tc>
+        <w:tc>
+          <w:tcPr>
+            <w:tcW w:w="1843" w:type="dxa"/>
+          </w:tcPr>
+          <w:p/>
+        </w:tc>
+        <w:tc>
+          <w:tcPr>
+            <w:tcW w:w="3402" w:type="dxa"/>
+          </w:tcPr>
+          <w:p/>
+        </w:tc>
+      </w:tr>
+      <w:tr>
+        <w:trPr>
+          <w:trHeight w:val="434"/>
+        </w:trPr>
+        <w:tc>
+          <w:tcPr>
+            <w:tcW w:w="2660" w:type="dxa"/>
+          </w:tcPr>
+          <w:p>
+            <w:r>
+              <w:rPr>
+                <w:highlight w:val="green"/>
+              </w:rPr>
+              <w:t>Ver géneros</w:t>
+            </w:r>
+            <w:r>
+              <w:rPr>
+                <w:highlight w:val="green"/>
+              </w:rPr>
+              <w:t xml:space="preserve"> AU</w:t>
+            </w:r>
+          </w:p>
+        </w:tc>
+        <w:tc>
+          <w:tcPr>
+            <w:tcW w:w="1701" w:type="dxa"/>
+          </w:tcPr>
+          <w:p/>
+        </w:tc>
+        <w:tc>
+          <w:tcPr>
+            <w:tcW w:w="1843" w:type="dxa"/>
+          </w:tcPr>
+          <w:p/>
+        </w:tc>
+        <w:tc>
+          <w:tcPr>
+            <w:tcW w:w="3402" w:type="dxa"/>
+          </w:tcPr>
+          <w:p/>
+        </w:tc>
+      </w:tr>
+      <w:tr>
+        <w:trPr>
+          <w:trHeight w:val="434"/>
+        </w:trPr>
+        <w:tc>
+          <w:tcPr>
+            <w:tcW w:w="2660" w:type="dxa"/>
+          </w:tcPr>
+          <w:p>
+            <w:r>
+              <w:rPr>
+                <w:highlight w:val="green"/>
+              </w:rPr>
+              <w:t>Ver libros por género AU</w:t>
+            </w:r>
+          </w:p>
+        </w:tc>
+        <w:tc>
+          <w:tcPr>
+            <w:tcW w:w="1701" w:type="dxa"/>
+          </w:tcPr>
+          <w:p/>
+        </w:tc>
+        <w:tc>
+          <w:tcPr>
+            <w:tcW w:w="1843" w:type="dxa"/>
+          </w:tcPr>
+          <w:p/>
+        </w:tc>
+        <w:tc>
+          <w:tcPr>
+            <w:tcW w:w="3402" w:type="dxa"/>
+          </w:tcPr>
+          <w:p/>
+        </w:tc>
+      </w:tr>
+      <w:tr>
+        <w:trPr>
+          <w:trHeight w:val="434"/>
+        </w:trPr>
+        <w:tc>
+          <w:tcPr>
+            <w:tcW w:w="2660" w:type="dxa"/>
+          </w:tcPr>
           <w:p>
             <w:pPr>
               <w:rPr>
-                <w:lang w:val="en-GB"/>
+                <w:highlight w:val="green"/>
               </w:rPr>
             </w:pPr>
-            <w:proofErr w:type="spellStart"/>
-            <w:proofErr w:type="gramStart"/>
-            <w:r>
-              <w:rPr>
-                <w:lang w:val="en-GB"/>
-              </w:rPr>
-              <w:t>org.springframework.dao.EmptyResultDataAccessException</w:t>
-            </w:r>
-            <w:proofErr w:type="spellEnd"/>
-            <w:proofErr w:type="gramEnd"/>
-            <w:r>
-              <w:rPr>
-                <w:lang w:val="en-GB"/>
-              </w:rPr>
-              <w:t xml:space="preserve">: No class </w:t>
-            </w:r>
-            <w:proofErr w:type="spellStart"/>
-            <w:r>
-              <w:rPr>
-                <w:lang w:val="en-GB"/>
-              </w:rPr>
-              <w:t>pi.bybliotheca.entity.Book</w:t>
-            </w:r>
-            <w:proofErr w:type="spellEnd"/>
-            <w:r>
-              <w:rPr>
-                <w:lang w:val="en-GB"/>
-              </w:rPr>
-              <w:t xml:space="preserve"> entity with id 0 exists!</w:t>
-            </w:r>
-          </w:p>
+            <w:r>
+              <w:t xml:space="preserve">Barra búsqueda por titulo </w:t>
+            </w:r>
+            <w:r>
+              <w:t>y autor</w:t>
+            </w:r>
+            <w:r>
+              <w:t xml:space="preserve"> </w:t>
+            </w:r>
+            <w:r>
+              <w:t>AU</w:t>
+            </w:r>
+          </w:p>
+        </w:tc>
+        <w:tc>
+          <w:tcPr>
+            <w:tcW w:w="1701" w:type="dxa"/>
+          </w:tcPr>
+          <w:p/>
+        </w:tc>
+        <w:tc>
+          <w:tcPr>
+            <w:tcW w:w="1843" w:type="dxa"/>
+          </w:tcPr>
+          <w:p/>
+        </w:tc>
+        <w:tc>
+          <w:tcPr>
+            <w:tcW w:w="3402" w:type="dxa"/>
+          </w:tcPr>
+          <w:p/>
         </w:tc>
       </w:tr>
       <w:tr>
@@ -402,305 +669,8 @@
               <w:rPr>
                 <w:highlight w:val="green"/>
               </w:rPr>
-              <w:t>Editar libro</w:t>
-            </w:r>
-            <w:r>
-              <w:rPr>
-                <w:highlight w:val="green"/>
-              </w:rPr>
-              <w:t xml:space="preserve"> A</w:t>
-            </w:r>
-          </w:p>
-        </w:tc>
-        <w:tc>
-          <w:tcPr>
-            <w:tcW w:w="1701" w:type="dxa"/>
-          </w:tcPr>
-          <w:p/>
-        </w:tc>
-        <w:tc>
-          <w:tcPr>
-            <w:tcW w:w="1843" w:type="dxa"/>
-          </w:tcPr>
-          <w:p/>
-        </w:tc>
-        <w:tc>
-          <w:tcPr>
-            <w:tcW w:w="3402" w:type="dxa"/>
-          </w:tcPr>
-          <w:p/>
-        </w:tc>
-      </w:tr>
-      <w:tr>
-        <w:trPr>
-          <w:trHeight w:val="434"/>
-        </w:trPr>
-        <w:tc>
-          <w:tcPr>
-            <w:tcW w:w="2660" w:type="dxa"/>
-          </w:tcPr>
-          <w:p>
-            <w:r>
-              <w:rPr>
-                <w:highlight w:val="green"/>
-              </w:rPr>
-              <w:t>Ver todos los libros</w:t>
-            </w:r>
-            <w:r>
-              <w:rPr>
-                <w:highlight w:val="green"/>
-              </w:rPr>
-              <w:t xml:space="preserve"> AU</w:t>
-            </w:r>
-          </w:p>
-        </w:tc>
-        <w:tc>
-          <w:tcPr>
-            <w:tcW w:w="1701" w:type="dxa"/>
-          </w:tcPr>
-          <w:p/>
-        </w:tc>
-        <w:tc>
-          <w:tcPr>
-            <w:tcW w:w="1843" w:type="dxa"/>
-          </w:tcPr>
-          <w:p/>
-        </w:tc>
-        <w:tc>
-          <w:tcPr>
-            <w:tcW w:w="3402" w:type="dxa"/>
-          </w:tcPr>
-          <w:p/>
-        </w:tc>
-      </w:tr>
-      <w:tr>
-        <w:trPr>
-          <w:trHeight w:val="434"/>
-        </w:trPr>
-        <w:tc>
-          <w:tcPr>
-            <w:tcW w:w="2660" w:type="dxa"/>
-          </w:tcPr>
-          <w:p>
-            <w:r>
-              <w:rPr>
-                <w:highlight w:val="green"/>
-              </w:rPr>
-              <w:t>Ver autores</w:t>
-            </w:r>
-            <w:r>
-              <w:rPr>
-                <w:highlight w:val="green"/>
-              </w:rPr>
-              <w:t xml:space="preserve"> AU</w:t>
-            </w:r>
-          </w:p>
-        </w:tc>
-        <w:tc>
-          <w:tcPr>
-            <w:tcW w:w="1701" w:type="dxa"/>
-          </w:tcPr>
-          <w:p/>
-        </w:tc>
-        <w:tc>
-          <w:tcPr>
-            <w:tcW w:w="1843" w:type="dxa"/>
-          </w:tcPr>
-          <w:p/>
-        </w:tc>
-        <w:tc>
-          <w:tcPr>
-            <w:tcW w:w="3402" w:type="dxa"/>
-          </w:tcPr>
-          <w:p/>
-        </w:tc>
-      </w:tr>
-      <w:tr>
-        <w:trPr>
-          <w:trHeight w:val="434"/>
-        </w:trPr>
-        <w:tc>
-          <w:tcPr>
-            <w:tcW w:w="2660" w:type="dxa"/>
-          </w:tcPr>
-          <w:p>
-            <w:r>
-              <w:rPr>
-                <w:highlight w:val="green"/>
-              </w:rPr>
-              <w:t>Ver libros por autor AU</w:t>
-            </w:r>
-          </w:p>
-        </w:tc>
-        <w:tc>
-          <w:tcPr>
-            <w:tcW w:w="1701" w:type="dxa"/>
-          </w:tcPr>
-          <w:p/>
-        </w:tc>
-        <w:tc>
-          <w:tcPr>
-            <w:tcW w:w="1843" w:type="dxa"/>
-          </w:tcPr>
-          <w:p/>
-        </w:tc>
-        <w:tc>
-          <w:tcPr>
-            <w:tcW w:w="3402" w:type="dxa"/>
-          </w:tcPr>
-          <w:p/>
-        </w:tc>
-      </w:tr>
-      <w:tr>
-        <w:trPr>
-          <w:trHeight w:val="434"/>
-        </w:trPr>
-        <w:tc>
-          <w:tcPr>
-            <w:tcW w:w="2660" w:type="dxa"/>
-          </w:tcPr>
-          <w:p>
-            <w:r>
-              <w:rPr>
-                <w:highlight w:val="green"/>
-              </w:rPr>
-              <w:t>Ver géneros</w:t>
-            </w:r>
-            <w:r>
-              <w:rPr>
-                <w:highlight w:val="green"/>
-              </w:rPr>
-              <w:t xml:space="preserve"> AU</w:t>
-            </w:r>
-          </w:p>
-        </w:tc>
-        <w:tc>
-          <w:tcPr>
-            <w:tcW w:w="1701" w:type="dxa"/>
-          </w:tcPr>
-          <w:p/>
-        </w:tc>
-        <w:tc>
-          <w:tcPr>
-            <w:tcW w:w="1843" w:type="dxa"/>
-          </w:tcPr>
-          <w:p/>
-        </w:tc>
-        <w:tc>
-          <w:tcPr>
-            <w:tcW w:w="3402" w:type="dxa"/>
-          </w:tcPr>
-          <w:p/>
-        </w:tc>
-      </w:tr>
-      <w:tr>
-        <w:trPr>
-          <w:trHeight w:val="434"/>
-        </w:trPr>
-        <w:tc>
-          <w:tcPr>
-            <w:tcW w:w="2660" w:type="dxa"/>
-          </w:tcPr>
-          <w:p>
-            <w:r>
-              <w:rPr>
-                <w:highlight w:val="green"/>
-              </w:rPr>
-              <w:t>Ver libros por género AU</w:t>
-            </w:r>
-          </w:p>
-        </w:tc>
-        <w:tc>
-          <w:tcPr>
-            <w:tcW w:w="1701" w:type="dxa"/>
-          </w:tcPr>
-          <w:p/>
-        </w:tc>
-        <w:tc>
-          <w:tcPr>
-            <w:tcW w:w="1843" w:type="dxa"/>
-          </w:tcPr>
-          <w:p/>
-        </w:tc>
-        <w:tc>
-          <w:tcPr>
-            <w:tcW w:w="3402" w:type="dxa"/>
-          </w:tcPr>
-          <w:p/>
-        </w:tc>
-      </w:tr>
-      <w:tr>
-        <w:trPr>
-          <w:trHeight w:val="434"/>
-        </w:trPr>
-        <w:tc>
-          <w:tcPr>
-            <w:tcW w:w="2660" w:type="dxa"/>
-          </w:tcPr>
-          <w:p>
-            <w:pPr>
-              <w:rPr>
-                <w:highlight w:val="green"/>
-              </w:rPr>
-            </w:pPr>
-            <w:r>
-              <w:t xml:space="preserve">Barra búsqueda por </w:t>
-            </w:r>
-            <w:proofErr w:type="spellStart"/>
-            <w:r>
-              <w:t>titulo</w:t>
-            </w:r>
-            <w:proofErr w:type="spellEnd"/>
-            <w:r>
-              <w:t xml:space="preserve"> </w:t>
-            </w:r>
-            <w:r>
-              <w:t>y autor</w:t>
-            </w:r>
-            <w:r>
-              <w:t xml:space="preserve"> </w:t>
-            </w:r>
-            <w:r>
-              <w:t>AU</w:t>
-            </w:r>
-          </w:p>
-        </w:tc>
-        <w:tc>
-          <w:tcPr>
-            <w:tcW w:w="1701" w:type="dxa"/>
-          </w:tcPr>
-          <w:p/>
-        </w:tc>
-        <w:tc>
-          <w:tcPr>
-            <w:tcW w:w="1843" w:type="dxa"/>
-          </w:tcPr>
-          <w:p/>
-        </w:tc>
-        <w:tc>
-          <w:tcPr>
-            <w:tcW w:w="3402" w:type="dxa"/>
-          </w:tcPr>
-          <w:p/>
-        </w:tc>
-      </w:tr>
-      <w:tr>
-        <w:trPr>
-          <w:trHeight w:val="434"/>
-        </w:trPr>
-        <w:tc>
-          <w:tcPr>
-            <w:tcW w:w="2660" w:type="dxa"/>
-          </w:tcPr>
-          <w:p>
-            <w:proofErr w:type="spellStart"/>
-            <w:r>
-              <w:rPr>
-                <w:highlight w:val="green"/>
-              </w:rPr>
               <w:t>Clickar</w:t>
             </w:r>
-            <w:proofErr w:type="spellEnd"/>
             <w:r>
               <w:rPr>
                 <w:highlight w:val="green"/>

</xml_diff>

<commit_message>
prog front 12/17: ver usuario!!!!!!eeeeeee
</commit_message>
<xml_diff>
--- a/Resources/Funcionalidades.docx
+++ b/Resources/Funcionalidades.docx
@@ -66,7 +66,15 @@
           <w:sz w:val="28"/>
           <w:szCs w:val="28"/>
         </w:rPr>
-        <w:t>10</w:t>
+        <w:t>1</w:t>
+      </w:r>
+      <w:r>
+        <w:rPr>
+          <w:b/>
+          <w:sz w:val="28"/>
+          <w:szCs w:val="28"/>
+        </w:rPr>
+        <w:t>2</w:t>
       </w:r>
       <w:r>
         <w:rPr>
@@ -360,13 +368,294 @@
           <w:tcPr>
             <w:tcW w:w="3402" w:type="dxa"/>
           </w:tcPr>
+          <w:p/>
+        </w:tc>
+      </w:tr>
+      <w:tr>
+        <w:trPr>
+          <w:trHeight w:val="434"/>
+        </w:trPr>
+        <w:tc>
+          <w:tcPr>
+            <w:tcW w:w="2660" w:type="dxa"/>
+          </w:tcPr>
+          <w:p>
+            <w:r>
+              <w:rPr>
+                <w:highlight w:val="green"/>
+              </w:rPr>
+              <w:t>Editar libro</w:t>
+            </w:r>
+            <w:r>
+              <w:rPr>
+                <w:highlight w:val="green"/>
+              </w:rPr>
+              <w:t xml:space="preserve"> A</w:t>
+            </w:r>
+          </w:p>
+        </w:tc>
+        <w:tc>
+          <w:tcPr>
+            <w:tcW w:w="1701" w:type="dxa"/>
+          </w:tcPr>
+          <w:p/>
+        </w:tc>
+        <w:tc>
+          <w:tcPr>
+            <w:tcW w:w="1843" w:type="dxa"/>
+          </w:tcPr>
+          <w:p/>
+        </w:tc>
+        <w:tc>
+          <w:tcPr>
+            <w:tcW w:w="3402" w:type="dxa"/>
+          </w:tcPr>
+          <w:p/>
+        </w:tc>
+      </w:tr>
+      <w:tr>
+        <w:trPr>
+          <w:trHeight w:val="434"/>
+        </w:trPr>
+        <w:tc>
+          <w:tcPr>
+            <w:tcW w:w="2660" w:type="dxa"/>
+          </w:tcPr>
+          <w:p>
+            <w:r>
+              <w:rPr>
+                <w:highlight w:val="green"/>
+              </w:rPr>
+              <w:t>Ver todos los libros</w:t>
+            </w:r>
+            <w:r>
+              <w:rPr>
+                <w:highlight w:val="green"/>
+              </w:rPr>
+              <w:t xml:space="preserve"> AU</w:t>
+            </w:r>
+          </w:p>
+        </w:tc>
+        <w:tc>
+          <w:tcPr>
+            <w:tcW w:w="1701" w:type="dxa"/>
+          </w:tcPr>
+          <w:p/>
+        </w:tc>
+        <w:tc>
+          <w:tcPr>
+            <w:tcW w:w="1843" w:type="dxa"/>
+          </w:tcPr>
+          <w:p/>
+        </w:tc>
+        <w:tc>
+          <w:tcPr>
+            <w:tcW w:w="3402" w:type="dxa"/>
+          </w:tcPr>
+          <w:p/>
+        </w:tc>
+      </w:tr>
+      <w:tr>
+        <w:trPr>
+          <w:trHeight w:val="434"/>
+        </w:trPr>
+        <w:tc>
+          <w:tcPr>
+            <w:tcW w:w="2660" w:type="dxa"/>
+          </w:tcPr>
+          <w:p>
+            <w:r>
+              <w:rPr>
+                <w:highlight w:val="green"/>
+              </w:rPr>
+              <w:t>Ver autores</w:t>
+            </w:r>
+            <w:r>
+              <w:rPr>
+                <w:highlight w:val="green"/>
+              </w:rPr>
+              <w:t xml:space="preserve"> AU</w:t>
+            </w:r>
+          </w:p>
+        </w:tc>
+        <w:tc>
+          <w:tcPr>
+            <w:tcW w:w="1701" w:type="dxa"/>
+          </w:tcPr>
+          <w:p/>
+        </w:tc>
+        <w:tc>
+          <w:tcPr>
+            <w:tcW w:w="1843" w:type="dxa"/>
+          </w:tcPr>
+          <w:p/>
+        </w:tc>
+        <w:tc>
+          <w:tcPr>
+            <w:tcW w:w="3402" w:type="dxa"/>
+          </w:tcPr>
+          <w:p/>
+        </w:tc>
+      </w:tr>
+      <w:tr>
+        <w:trPr>
+          <w:trHeight w:val="434"/>
+        </w:trPr>
+        <w:tc>
+          <w:tcPr>
+            <w:tcW w:w="2660" w:type="dxa"/>
+          </w:tcPr>
+          <w:p>
+            <w:r>
+              <w:rPr>
+                <w:highlight w:val="green"/>
+              </w:rPr>
+              <w:t>Ver libros por autor AU</w:t>
+            </w:r>
+          </w:p>
+        </w:tc>
+        <w:tc>
+          <w:tcPr>
+            <w:tcW w:w="1701" w:type="dxa"/>
+          </w:tcPr>
+          <w:p/>
+        </w:tc>
+        <w:tc>
+          <w:tcPr>
+            <w:tcW w:w="1843" w:type="dxa"/>
+          </w:tcPr>
+          <w:p/>
+        </w:tc>
+        <w:tc>
+          <w:tcPr>
+            <w:tcW w:w="3402" w:type="dxa"/>
+          </w:tcPr>
+          <w:p/>
+        </w:tc>
+      </w:tr>
+      <w:tr>
+        <w:trPr>
+          <w:trHeight w:val="434"/>
+        </w:trPr>
+        <w:tc>
+          <w:tcPr>
+            <w:tcW w:w="2660" w:type="dxa"/>
+          </w:tcPr>
+          <w:p>
+            <w:r>
+              <w:rPr>
+                <w:highlight w:val="green"/>
+              </w:rPr>
+              <w:t>Ver géneros</w:t>
+            </w:r>
+            <w:r>
+              <w:rPr>
+                <w:highlight w:val="green"/>
+              </w:rPr>
+              <w:t xml:space="preserve"> AU</w:t>
+            </w:r>
+          </w:p>
+        </w:tc>
+        <w:tc>
+          <w:tcPr>
+            <w:tcW w:w="1701" w:type="dxa"/>
+          </w:tcPr>
+          <w:p/>
+        </w:tc>
+        <w:tc>
+          <w:tcPr>
+            <w:tcW w:w="1843" w:type="dxa"/>
+          </w:tcPr>
+          <w:p/>
+        </w:tc>
+        <w:tc>
+          <w:tcPr>
+            <w:tcW w:w="3402" w:type="dxa"/>
+          </w:tcPr>
+          <w:p/>
+        </w:tc>
+      </w:tr>
+      <w:tr>
+        <w:trPr>
+          <w:trHeight w:val="434"/>
+        </w:trPr>
+        <w:tc>
+          <w:tcPr>
+            <w:tcW w:w="2660" w:type="dxa"/>
+          </w:tcPr>
+          <w:p>
+            <w:r>
+              <w:rPr>
+                <w:highlight w:val="green"/>
+              </w:rPr>
+              <w:t>Ver libros por género AU</w:t>
+            </w:r>
+          </w:p>
+        </w:tc>
+        <w:tc>
+          <w:tcPr>
+            <w:tcW w:w="1701" w:type="dxa"/>
+          </w:tcPr>
+          <w:p/>
+        </w:tc>
+        <w:tc>
+          <w:tcPr>
+            <w:tcW w:w="1843" w:type="dxa"/>
+          </w:tcPr>
+          <w:p/>
+        </w:tc>
+        <w:tc>
+          <w:tcPr>
+            <w:tcW w:w="3402" w:type="dxa"/>
+          </w:tcPr>
+          <w:p/>
+        </w:tc>
+      </w:tr>
+      <w:tr>
+        <w:trPr>
+          <w:trHeight w:val="434"/>
+        </w:trPr>
+        <w:tc>
+          <w:tcPr>
+            <w:tcW w:w="2660" w:type="dxa"/>
+          </w:tcPr>
           <w:p>
             <w:pPr>
               <w:rPr>
-                <w:lang w:val="en-GB"/>
+                <w:highlight w:val="green"/>
               </w:rPr>
             </w:pPr>
-          </w:p>
+            <w:r>
+              <w:t xml:space="preserve">Barra búsqueda por titulo </w:t>
+            </w:r>
+            <w:r>
+              <w:t>y autor</w:t>
+            </w:r>
+            <w:r>
+              <w:t xml:space="preserve"> </w:t>
+            </w:r>
+            <w:r>
+              <w:t>AU</w:t>
+            </w:r>
+          </w:p>
+        </w:tc>
+        <w:tc>
+          <w:tcPr>
+            <w:tcW w:w="1701" w:type="dxa"/>
+          </w:tcPr>
+          <w:p/>
+        </w:tc>
+        <w:tc>
+          <w:tcPr>
+            <w:tcW w:w="1843" w:type="dxa"/>
+          </w:tcPr>
+          <w:p/>
+        </w:tc>
+        <w:tc>
+          <w:tcPr>
+            <w:tcW w:w="3402" w:type="dxa"/>
+          </w:tcPr>
+          <w:p/>
         </w:tc>
       </w:tr>
       <w:tr>
@@ -382,13 +671,31 @@
               <w:rPr>
                 <w:highlight w:val="green"/>
               </w:rPr>
-              <w:t>Editar libro</w:t>
-            </w:r>
-            <w:r>
-              <w:rPr>
-                <w:highlight w:val="green"/>
-              </w:rPr>
-              <w:t xml:space="preserve"> A</w:t>
+              <w:t>Clickar</w:t>
+            </w:r>
+            <w:r>
+              <w:rPr>
+                <w:highlight w:val="green"/>
+              </w:rPr>
+              <w:t xml:space="preserve"> </w:t>
+            </w:r>
+            <w:r>
+              <w:rPr>
+                <w:highlight w:val="green"/>
+              </w:rPr>
+              <w:t xml:space="preserve">detalles </w:t>
+            </w:r>
+            <w:r>
+              <w:rPr>
+                <w:highlight w:val="green"/>
+              </w:rPr>
+              <w:t>libro</w:t>
+            </w:r>
+            <w:r>
+              <w:rPr>
+                <w:highlight w:val="green"/>
+              </w:rPr>
+              <w:t xml:space="preserve"> AU</w:t>
             </w:r>
           </w:p>
         </w:tc>
@@ -424,311 +731,12 @@
               <w:rPr>
                 <w:highlight w:val="green"/>
               </w:rPr>
-              <w:t>Ver todos los libros</w:t>
-            </w:r>
-            <w:r>
-              <w:rPr>
-                <w:highlight w:val="green"/>
-              </w:rPr>
-              <w:t xml:space="preserve"> AU</w:t>
-            </w:r>
-          </w:p>
-        </w:tc>
-        <w:tc>
-          <w:tcPr>
-            <w:tcW w:w="1701" w:type="dxa"/>
-          </w:tcPr>
-          <w:p/>
-        </w:tc>
-        <w:tc>
-          <w:tcPr>
-            <w:tcW w:w="1843" w:type="dxa"/>
-          </w:tcPr>
-          <w:p/>
-        </w:tc>
-        <w:tc>
-          <w:tcPr>
-            <w:tcW w:w="3402" w:type="dxa"/>
-          </w:tcPr>
-          <w:p/>
-        </w:tc>
-      </w:tr>
-      <w:tr>
-        <w:trPr>
-          <w:trHeight w:val="434"/>
-        </w:trPr>
-        <w:tc>
-          <w:tcPr>
-            <w:tcW w:w="2660" w:type="dxa"/>
-          </w:tcPr>
-          <w:p>
-            <w:r>
-              <w:rPr>
-                <w:highlight w:val="green"/>
-              </w:rPr>
-              <w:t>Ver autores</w:t>
-            </w:r>
-            <w:r>
-              <w:rPr>
-                <w:highlight w:val="green"/>
-              </w:rPr>
-              <w:t xml:space="preserve"> AU</w:t>
-            </w:r>
-          </w:p>
-        </w:tc>
-        <w:tc>
-          <w:tcPr>
-            <w:tcW w:w="1701" w:type="dxa"/>
-          </w:tcPr>
-          <w:p/>
-        </w:tc>
-        <w:tc>
-          <w:tcPr>
-            <w:tcW w:w="1843" w:type="dxa"/>
-          </w:tcPr>
-          <w:p/>
-        </w:tc>
-        <w:tc>
-          <w:tcPr>
-            <w:tcW w:w="3402" w:type="dxa"/>
-          </w:tcPr>
-          <w:p/>
-        </w:tc>
-      </w:tr>
-      <w:tr>
-        <w:trPr>
-          <w:trHeight w:val="434"/>
-        </w:trPr>
-        <w:tc>
-          <w:tcPr>
-            <w:tcW w:w="2660" w:type="dxa"/>
-          </w:tcPr>
-          <w:p>
-            <w:r>
-              <w:rPr>
-                <w:highlight w:val="green"/>
-              </w:rPr>
-              <w:t>Ver libros por autor AU</w:t>
-            </w:r>
-          </w:p>
-        </w:tc>
-        <w:tc>
-          <w:tcPr>
-            <w:tcW w:w="1701" w:type="dxa"/>
-          </w:tcPr>
-          <w:p/>
-        </w:tc>
-        <w:tc>
-          <w:tcPr>
-            <w:tcW w:w="1843" w:type="dxa"/>
-          </w:tcPr>
-          <w:p/>
-        </w:tc>
-        <w:tc>
-          <w:tcPr>
-            <w:tcW w:w="3402" w:type="dxa"/>
-          </w:tcPr>
-          <w:p/>
-        </w:tc>
-      </w:tr>
-      <w:tr>
-        <w:trPr>
-          <w:trHeight w:val="434"/>
-        </w:trPr>
-        <w:tc>
-          <w:tcPr>
-            <w:tcW w:w="2660" w:type="dxa"/>
-          </w:tcPr>
-          <w:p>
-            <w:r>
-              <w:rPr>
-                <w:highlight w:val="green"/>
-              </w:rPr>
-              <w:t>Ver géneros</w:t>
-            </w:r>
-            <w:r>
-              <w:rPr>
-                <w:highlight w:val="green"/>
-              </w:rPr>
-              <w:t xml:space="preserve"> AU</w:t>
-            </w:r>
-          </w:p>
-        </w:tc>
-        <w:tc>
-          <w:tcPr>
-            <w:tcW w:w="1701" w:type="dxa"/>
-          </w:tcPr>
-          <w:p/>
-        </w:tc>
-        <w:tc>
-          <w:tcPr>
-            <w:tcW w:w="1843" w:type="dxa"/>
-          </w:tcPr>
-          <w:p/>
-        </w:tc>
-        <w:tc>
-          <w:tcPr>
-            <w:tcW w:w="3402" w:type="dxa"/>
-          </w:tcPr>
-          <w:p/>
-        </w:tc>
-      </w:tr>
-      <w:tr>
-        <w:trPr>
-          <w:trHeight w:val="434"/>
-        </w:trPr>
-        <w:tc>
-          <w:tcPr>
-            <w:tcW w:w="2660" w:type="dxa"/>
-          </w:tcPr>
-          <w:p>
-            <w:r>
-              <w:rPr>
-                <w:highlight w:val="green"/>
-              </w:rPr>
-              <w:t>Ver libros por género AU</w:t>
-            </w:r>
-          </w:p>
-        </w:tc>
-        <w:tc>
-          <w:tcPr>
-            <w:tcW w:w="1701" w:type="dxa"/>
-          </w:tcPr>
-          <w:p/>
-        </w:tc>
-        <w:tc>
-          <w:tcPr>
-            <w:tcW w:w="1843" w:type="dxa"/>
-          </w:tcPr>
-          <w:p/>
-        </w:tc>
-        <w:tc>
-          <w:tcPr>
-            <w:tcW w:w="3402" w:type="dxa"/>
-          </w:tcPr>
-          <w:p/>
-        </w:tc>
-      </w:tr>
-      <w:tr>
-        <w:trPr>
-          <w:trHeight w:val="434"/>
-        </w:trPr>
-        <w:tc>
-          <w:tcPr>
-            <w:tcW w:w="2660" w:type="dxa"/>
-          </w:tcPr>
-          <w:p>
-            <w:pPr>
-              <w:rPr>
-                <w:highlight w:val="green"/>
-              </w:rPr>
-            </w:pPr>
-            <w:r>
-              <w:t xml:space="preserve">Barra búsqueda por titulo </w:t>
-            </w:r>
-            <w:r>
-              <w:t>y autor</w:t>
-            </w:r>
-            <w:r>
-              <w:t xml:space="preserve"> </w:t>
-            </w:r>
-            <w:r>
-              <w:t>AU</w:t>
-            </w:r>
-          </w:p>
-        </w:tc>
-        <w:tc>
-          <w:tcPr>
-            <w:tcW w:w="1701" w:type="dxa"/>
-          </w:tcPr>
-          <w:p/>
-        </w:tc>
-        <w:tc>
-          <w:tcPr>
-            <w:tcW w:w="1843" w:type="dxa"/>
-          </w:tcPr>
-          <w:p/>
-        </w:tc>
-        <w:tc>
-          <w:tcPr>
-            <w:tcW w:w="3402" w:type="dxa"/>
-          </w:tcPr>
-          <w:p/>
-        </w:tc>
-      </w:tr>
-      <w:tr>
-        <w:trPr>
-          <w:trHeight w:val="434"/>
-        </w:trPr>
-        <w:tc>
-          <w:tcPr>
-            <w:tcW w:w="2660" w:type="dxa"/>
-          </w:tcPr>
-          <w:p>
-            <w:r>
-              <w:rPr>
-                <w:highlight w:val="green"/>
-              </w:rPr>
-              <w:t>Clickar</w:t>
-            </w:r>
-            <w:r>
-              <w:rPr>
-                <w:highlight w:val="green"/>
-              </w:rPr>
-              <w:t xml:space="preserve"> </w:t>
-            </w:r>
-            <w:r>
-              <w:rPr>
-                <w:highlight w:val="green"/>
-              </w:rPr>
-              <w:t xml:space="preserve">detalles </w:t>
-            </w:r>
-            <w:r>
-              <w:rPr>
-                <w:highlight w:val="green"/>
-              </w:rPr>
-              <w:t>libro</w:t>
-            </w:r>
-            <w:r>
-              <w:rPr>
-                <w:highlight w:val="green"/>
-              </w:rPr>
-              <w:t xml:space="preserve"> AU</w:t>
-            </w:r>
-          </w:p>
-        </w:tc>
-        <w:tc>
-          <w:tcPr>
-            <w:tcW w:w="1701" w:type="dxa"/>
-          </w:tcPr>
-          <w:p/>
-        </w:tc>
-        <w:tc>
-          <w:tcPr>
-            <w:tcW w:w="1843" w:type="dxa"/>
-          </w:tcPr>
-          <w:p/>
-        </w:tc>
-        <w:tc>
-          <w:tcPr>
-            <w:tcW w:w="3402" w:type="dxa"/>
-          </w:tcPr>
-          <w:p/>
-        </w:tc>
-      </w:tr>
-      <w:tr>
-        <w:trPr>
-          <w:trHeight w:val="434"/>
-        </w:trPr>
-        <w:tc>
-          <w:tcPr>
-            <w:tcW w:w="2660" w:type="dxa"/>
-          </w:tcPr>
-          <w:p>
-            <w:r>
               <w:t>Ver usuario</w:t>
             </w:r>
             <w:r>
+              <w:rPr>
+                <w:highlight w:val="green"/>
+              </w:rPr>
               <w:t xml:space="preserve"> AU</w:t>
             </w:r>
           </w:p>

</xml_diff>

<commit_message>
15/20: edit another user (as admin)
</commit_message>
<xml_diff>
--- a/Resources/Funcionalidades.docx
+++ b/Resources/Funcionalidades.docx
@@ -74,7 +74,7 @@
           <w:sz w:val="28"/>
           <w:szCs w:val="28"/>
         </w:rPr>
-        <w:t>4</w:t>
+        <w:t>5</w:t>
       </w:r>
       <w:r>
         <w:rPr>
@@ -82,7 +82,7 @@
           <w:sz w:val="28"/>
           <w:szCs w:val="28"/>
         </w:rPr>
-        <w:t>/1</w:t>
+        <w:t>/</w:t>
       </w:r>
       <w:r>
         <w:rPr>
@@ -90,7 +90,7 @@
           <w:sz w:val="28"/>
           <w:szCs w:val="28"/>
         </w:rPr>
-        <w:t>9</w:t>
+        <w:t>20</w:t>
       </w:r>
     </w:p>
     <w:tbl>
@@ -773,7 +773,19 @@
               <w:rPr>
                 <w:highlight w:val="green"/>
               </w:rPr>
-              <w:t>Editar usuario AU</w:t>
+              <w:t xml:space="preserve">Editar </w:t>
+            </w:r>
+            <w:r>
+              <w:rPr>
+                <w:highlight w:val="green"/>
+              </w:rPr>
+              <w:t>mi propio perfil</w:t>
+            </w:r>
+            <w:r>
+              <w:rPr>
+                <w:highlight w:val="green"/>
+              </w:rPr>
+              <w:t xml:space="preserve"> AU</w:t>
             </w:r>
           </w:p>
         </w:tc>
@@ -841,6 +853,47 @@
             <w:tcW w:w="2660" w:type="dxa"/>
           </w:tcPr>
           <w:p>
+            <w:pPr>
+              <w:rPr>
+                <w:highlight w:val="green"/>
+              </w:rPr>
+            </w:pPr>
+            <w:r>
+              <w:rPr>
+                <w:highlight w:val="green"/>
+              </w:rPr>
+              <w:t>Editar otro usuario A</w:t>
+            </w:r>
+          </w:p>
+        </w:tc>
+        <w:tc>
+          <w:tcPr>
+            <w:tcW w:w="1701" w:type="dxa"/>
+          </w:tcPr>
+          <w:p/>
+        </w:tc>
+        <w:tc>
+          <w:tcPr>
+            <w:tcW w:w="1843" w:type="dxa"/>
+          </w:tcPr>
+          <w:p/>
+        </w:tc>
+        <w:tc>
+          <w:tcPr>
+            <w:tcW w:w="3402" w:type="dxa"/>
+          </w:tcPr>
+          <w:p/>
+        </w:tc>
+      </w:tr>
+      <w:tr>
+        <w:trPr>
+          <w:trHeight w:val="434"/>
+        </w:trPr>
+        <w:tc>
+          <w:tcPr>
+            <w:tcW w:w="2660" w:type="dxa"/>
+          </w:tcPr>
+          <w:p>
             <w:r>
               <w:t>Borrar usuario A</w:t>
             </w:r>
@@ -862,11 +915,7 @@
           <w:tcPr>
             <w:tcW w:w="3402" w:type="dxa"/>
           </w:tcPr>
-          <w:p>
-            <w:r>
-              <w:t>Esto tiene que ser como ADMIN con la lista de usuarios por delante</w:t>
-            </w:r>
-          </w:p>
+          <w:p/>
         </w:tc>
       </w:tr>
       <w:tr>

</xml_diff>

<commit_message>
15/21 : SOFTDELETE USER (ahora sí)
+ validacion registro
</commit_message>
<xml_diff>
--- a/Resources/Funcionalidades.docx
+++ b/Resources/Funcionalidades.docx
@@ -74,7 +74,7 @@
           <w:sz w:val="28"/>
           <w:szCs w:val="28"/>
         </w:rPr>
-        <w:t>4</w:t>
+        <w:t>5</w:t>
       </w:r>
       <w:r>
         <w:rPr>
@@ -904,13 +904,13 @@
           <w:p>
             <w:r>
               <w:rPr>
-                <w:highlight w:val="yellow"/>
+                <w:highlight w:val="green"/>
               </w:rPr>
               <w:t>Softdelete</w:t>
             </w:r>
             <w:r>
               <w:rPr>
-                <w:highlight w:val="yellow"/>
+                <w:highlight w:val="green"/>
               </w:rPr>
               <w:t xml:space="preserve"> usuario A</w:t>
             </w:r>
@@ -932,17 +932,7 @@
           <w:tcPr>
             <w:tcW w:w="3402" w:type="dxa"/>
           </w:tcPr>
-          <w:p>
-            <w:r>
-              <w:t xml:space="preserve">Iba pero sin tocar nada de repente no va </w:t>
-            </w:r>
-            <w:r>
-              <w:rPr>
-                <w:rFonts w:ascii="Segoe UI Emoji" w:eastAsia="Segoe UI Emoji" w:hAnsi="Segoe UI Emoji" w:cs="Segoe UI Emoji"/>
-              </w:rPr>
-              <w:t>😊</w:t>
-            </w:r>
-          </w:p>
+          <w:p/>
         </w:tc>
       </w:tr>
       <w:tr>

</xml_diff>